<commit_message>
add to be process flow diagram
</commit_message>
<xml_diff>
--- a/Purnima/Week 3/Purchase Order/Purchase Order.docx
+++ b/Purnima/Week 3/Purchase Order/Purchase Order.docx
@@ -7594,15 +7594,29 @@
         <w:t>This</w:t>
       </w:r>
       <w:r>
-        <w:t xml:space="preserve"> chapter highlights the expected design of the business process after automation.</w:t>
+        <w:t xml:space="preserve"> chapter highlights the expected design of the business process after </w:t>
+      </w:r>
+      <w:commentRangeStart w:id="27"/>
+      <w:r>
+        <w:t>automation</w:t>
+      </w:r>
+      <w:commentRangeEnd w:id="27"/>
+      <w:r>
+        <w:rPr>
+          <w:rStyle w:val="CommentReference"/>
+        </w:rPr>
+        <w:commentReference w:id="27"/>
+      </w:r>
+      <w:r>
+        <w:t>.</w:t>
       </w:r>
     </w:p>
     <w:p>
       <w:pPr>
         <w:pStyle w:val="Heading2"/>
       </w:pPr>
-      <w:bookmarkStart w:id="27" w:name="_Toc536547246"/>
-      <w:bookmarkStart w:id="28" w:name="_Toc21516091"/>
+      <w:bookmarkStart w:id="28" w:name="_Toc536547246"/>
+      <w:bookmarkStart w:id="29" w:name="_Toc21516091"/>
       <w:r>
         <w:t>III.1 T</w:t>
       </w:r>
@@ -7612,8 +7626,8 @@
       <w:r>
         <w:t xml:space="preserve"> Detailed Process Map</w:t>
       </w:r>
-      <w:bookmarkEnd w:id="27"/>
       <w:bookmarkEnd w:id="28"/>
+      <w:bookmarkEnd w:id="29"/>
     </w:p>
     <w:p>
       <w:pPr>
@@ -7795,7 +7809,7 @@
                           <pic:cNvPicPr/>
                         </pic:nvPicPr>
                         <pic:blipFill>
-                          <a:blip r:embed="rId22"/>
+                          <a:blip r:embed="rId26"/>
                           <a:stretch>
                             <a:fillRect/>
                           </a:stretch>
@@ -7875,13 +7889,13 @@
                           <pic:cNvPicPr/>
                         </pic:nvPicPr>
                         <pic:blipFill>
-                          <a:blip r:embed="rId23">
+                          <a:blip r:embed="rId27">
                             <a:extLst>
                               <a:ext uri="{28A0092B-C50C-407E-A947-70E740481C1C}">
                                 <a14:useLocalDpi xmlns:a14="http://schemas.microsoft.com/office/drawing/2010/main" val="0"/>
                               </a:ext>
                               <a:ext uri="{96DAC541-7B7A-43D3-8B79-37D633B846F1}">
-                                <asvg:svgBlip xmlns:asvg="http://schemas.microsoft.com/office/drawing/2016/SVG/main" r:embed="rId24"/>
+                                <asvg:svgBlip xmlns:asvg="http://schemas.microsoft.com/office/drawing/2016/SVG/main" r:embed="rId28"/>
                               </a:ext>
                             </a:extLst>
                           </a:blip>
@@ -7961,13 +7975,13 @@
                           <pic:cNvPicPr/>
                         </pic:nvPicPr>
                         <pic:blipFill>
-                          <a:blip r:embed="rId25">
+                          <a:blip r:embed="rId29">
                             <a:extLst>
                               <a:ext uri="{28A0092B-C50C-407E-A947-70E740481C1C}">
                                 <a14:useLocalDpi xmlns:a14="http://schemas.microsoft.com/office/drawing/2010/main" val="0"/>
                               </a:ext>
                               <a:ext uri="{96DAC541-7B7A-43D3-8B79-37D633B846F1}">
-                                <asvg:svgBlip xmlns:asvg="http://schemas.microsoft.com/office/drawing/2016/SVG/main" r:embed="rId26"/>
+                                <asvg:svgBlip xmlns:asvg="http://schemas.microsoft.com/office/drawing/2016/SVG/main" r:embed="rId30"/>
                               </a:ext>
                             </a:extLst>
                           </a:blip>
@@ -8024,8 +8038,8 @@
       <w:pPr>
         <w:pStyle w:val="Heading2"/>
       </w:pPr>
-      <w:bookmarkStart w:id="29" w:name="_Toc536547247"/>
-      <w:bookmarkStart w:id="30" w:name="_Toc21516092"/>
+      <w:bookmarkStart w:id="30" w:name="_Toc536547247"/>
+      <w:bookmarkStart w:id="31" w:name="_Toc21516092"/>
       <w:r>
         <w:t xml:space="preserve">III.2 Parallel Initiatives/ Overlap (if </w:t>
       </w:r>
@@ -8035,8 +8049,8 @@
       <w:r>
         <w:t>)</w:t>
       </w:r>
-      <w:bookmarkEnd w:id="29"/>
       <w:bookmarkEnd w:id="30"/>
+      <w:bookmarkEnd w:id="31"/>
     </w:p>
     <w:p>
       <w:pPr>
@@ -8324,8 +8338,8 @@
       <w:pPr>
         <w:pStyle w:val="Heading2"/>
       </w:pPr>
-      <w:bookmarkStart w:id="31" w:name="_Toc536547248"/>
-      <w:bookmarkStart w:id="32" w:name="_Toc21516093"/>
+      <w:bookmarkStart w:id="32" w:name="_Toc536547248"/>
+      <w:bookmarkStart w:id="33" w:name="_Toc21516093"/>
       <w:r>
         <w:t xml:space="preserve">III.3 In Scope </w:t>
       </w:r>
@@ -8335,8 +8349,8 @@
       <w:r>
         <w:t xml:space="preserve"> RPA</w:t>
       </w:r>
-      <w:bookmarkEnd w:id="31"/>
       <w:bookmarkEnd w:id="32"/>
+      <w:bookmarkEnd w:id="33"/>
     </w:p>
     <w:p>
       <w:r>
@@ -8390,8 +8404,8 @@
       <w:pPr>
         <w:pStyle w:val="Heading2"/>
       </w:pPr>
-      <w:bookmarkStart w:id="33" w:name="_Toc536547249"/>
-      <w:bookmarkStart w:id="34" w:name="_Toc21516094"/>
+      <w:bookmarkStart w:id="34" w:name="_Toc536547249"/>
+      <w:bookmarkStart w:id="35" w:name="_Toc21516094"/>
       <w:r>
         <w:lastRenderedPageBreak/>
         <w:t xml:space="preserve">III.4 Out of Scope </w:t>
@@ -8402,8 +8416,8 @@
       <w:r>
         <w:t xml:space="preserve"> RPA</w:t>
       </w:r>
-      <w:bookmarkEnd w:id="33"/>
       <w:bookmarkEnd w:id="34"/>
+      <w:bookmarkEnd w:id="35"/>
     </w:p>
     <w:p>
       <w:r>
@@ -8710,13 +8724,13 @@
       <w:pPr>
         <w:pStyle w:val="Heading2"/>
       </w:pPr>
-      <w:bookmarkStart w:id="35" w:name="_Toc536547250"/>
-      <w:bookmarkStart w:id="36" w:name="_Toc21516095"/>
+      <w:bookmarkStart w:id="36" w:name="_Toc536547250"/>
+      <w:bookmarkStart w:id="37" w:name="_Toc21516095"/>
       <w:r>
         <w:t>III.5 Business Exceptions Handling</w:t>
       </w:r>
-      <w:bookmarkEnd w:id="35"/>
       <w:bookmarkEnd w:id="36"/>
+      <w:bookmarkEnd w:id="37"/>
     </w:p>
     <w:p>
       <w:r>
@@ -9150,8 +9164,8 @@
       <w:pPr>
         <w:pStyle w:val="Heading2"/>
       </w:pPr>
-      <w:bookmarkStart w:id="37" w:name="_Toc536547251"/>
-      <w:bookmarkStart w:id="38" w:name="_Toc21516096"/>
+      <w:bookmarkStart w:id="38" w:name="_Toc536547251"/>
+      <w:bookmarkStart w:id="39" w:name="_Toc21516096"/>
       <w:r>
         <w:t>III.6</w:t>
       </w:r>
@@ -9166,8 +9180,8 @@
       <w:r>
         <w:t>Application Error and Exception Handling</w:t>
       </w:r>
-      <w:bookmarkEnd w:id="37"/>
       <w:bookmarkEnd w:id="38"/>
+      <w:bookmarkEnd w:id="39"/>
     </w:p>
     <w:p>
       <w:r>
@@ -9699,14 +9713,14 @@
       <w:pPr>
         <w:pStyle w:val="Heading2"/>
       </w:pPr>
-      <w:bookmarkStart w:id="39" w:name="_Toc536547252"/>
-      <w:bookmarkStart w:id="40" w:name="_Toc21516097"/>
+      <w:bookmarkStart w:id="40" w:name="_Toc536547252"/>
+      <w:bookmarkStart w:id="41" w:name="_Toc21516097"/>
       <w:r>
         <w:lastRenderedPageBreak/>
         <w:t>III.7 Reporting</w:t>
       </w:r>
-      <w:bookmarkEnd w:id="39"/>
       <w:bookmarkEnd w:id="40"/>
+      <w:bookmarkEnd w:id="41"/>
     </w:p>
     <w:tbl>
       <w:tblPr>
@@ -10356,13 +10370,13 @@
         </w:numPr>
         <w:ind w:left="0" w:firstLine="0"/>
       </w:pPr>
-      <w:bookmarkStart w:id="41" w:name="_Toc536547253"/>
-      <w:bookmarkStart w:id="42" w:name="_Toc21516098"/>
+      <w:bookmarkStart w:id="42" w:name="_Toc536547253"/>
+      <w:bookmarkStart w:id="43" w:name="_Toc21516098"/>
       <w:r>
         <w:t>Other Observations</w:t>
       </w:r>
-      <w:bookmarkEnd w:id="41"/>
       <w:bookmarkEnd w:id="42"/>
+      <w:bookmarkEnd w:id="43"/>
     </w:p>
     <w:p>
       <w:r>
@@ -10422,8 +10436,8 @@
         </w:numPr>
         <w:ind w:left="0" w:firstLine="0"/>
       </w:pPr>
-      <w:bookmarkStart w:id="43" w:name="_Toc536547254"/>
-      <w:bookmarkStart w:id="44" w:name="_Toc21516099"/>
+      <w:bookmarkStart w:id="44" w:name="_Toc536547254"/>
+      <w:bookmarkStart w:id="45" w:name="_Toc21516099"/>
       <w:r>
         <w:lastRenderedPageBreak/>
         <w:t>Additional</w:t>
@@ -10431,8 +10445,8 @@
       <w:r>
         <w:t xml:space="preserve"> sources of process documentation</w:t>
       </w:r>
-      <w:bookmarkEnd w:id="43"/>
       <w:bookmarkEnd w:id="44"/>
+      <w:bookmarkEnd w:id="45"/>
     </w:p>
     <w:p>
       <w:r>
@@ -10750,7 +10764,7 @@
       </w:r>
     </w:p>
     <w:sectPr>
-      <w:footerReference w:type="first" r:id="rId27"/>
+      <w:footerReference w:type="first" r:id="rId31"/>
       <w:type w:val="continuous"/>
       <w:pgSz w:w="12240" w:h="15840" w:code="1"/>
       <w:pgMar w:top="1440" w:right="1440" w:bottom="1440" w:left="1440" w:header="720" w:footer="0" w:gutter="0"/>
@@ -10761,6 +10775,48 @@
     </w:sectPr>
   </w:body>
 </w:document>
+</file>
+
+<file path=word/comments.xml><?xml version="1.0" encoding="utf-8"?>
+<w:comments xmlns:wpc="http://schemas.microsoft.com/office/word/2010/wordprocessingCanvas" xmlns:cx="http://schemas.microsoft.com/office/drawing/2014/chartex" xmlns:cx1="http://schemas.microsoft.com/office/drawing/2015/9/8/chartex" xmlns:cx2="http://schemas.microsoft.com/office/drawing/2015/10/21/chartex" xmlns:cx3="http://schemas.microsoft.com/office/drawing/2016/5/9/chartex" xmlns:cx4="http://schemas.microsoft.com/office/drawing/2016/5/10/chartex" xmlns:cx5="http://schemas.microsoft.com/office/drawing/2016/5/11/chartex" xmlns:cx6="http://schemas.microsoft.com/office/drawing/2016/5/12/chartex" xmlns:cx7="http://schemas.microsoft.com/office/drawing/2016/5/13/chartex" xmlns:cx8="http://schemas.microsoft.com/office/drawing/2016/5/14/chartex" xmlns:mc="http://schemas.openxmlformats.org/markup-compatibility/2006" xmlns:aink="http://schemas.microsoft.com/office/drawing/2016/ink" xmlns:am3d="http://schemas.microsoft.com/office/drawing/2017/model3d" xmlns:o="urn:schemas-microsoft-com:office:office" xmlns:r="http://schemas.openxmlformats.org/officeDocument/2006/relationships" xmlns:m="http://schemas.openxmlformats.org/officeDocument/2006/math" xmlns:v="urn:schemas-microsoft-com:vml" xmlns:wp14="http://schemas.microsoft.com/office/word/2010/wordprocessingDrawing" xmlns:wp="http://schemas.openxmlformats.org/drawingml/2006/wordprocessingDrawing" xmlns:w10="urn:schemas-microsoft-com:office:word" xmlns:w="http://schemas.openxmlformats.org/wordprocessingml/2006/main" xmlns:w14="http://schemas.microsoft.com/office/word/2010/wordml" xmlns:w15="http://schemas.microsoft.com/office/word/2012/wordml" xmlns:w16cex="http://schemas.microsoft.com/office/word/2018/wordml/cex" xmlns:w16cid="http://schemas.microsoft.com/office/word/2016/wordml/cid" xmlns:w16="http://schemas.microsoft.com/office/word/2018/wordml" xmlns:w16sdtdh="http://schemas.microsoft.com/office/word/2020/wordml/sdtdatahash" xmlns:w16se="http://schemas.microsoft.com/office/word/2015/wordml/symex" xmlns:wpg="http://schemas.microsoft.com/office/word/2010/wordprocessingGroup" xmlns:wpi="http://schemas.microsoft.com/office/word/2010/wordprocessingInk" xmlns:wne="http://schemas.microsoft.com/office/word/2006/wordml" xmlns:wps="http://schemas.microsoft.com/office/word/2010/wordprocessingShape" mc:Ignorable="w14 w15 w16se w16cid w16 w16cex w16sdtdh wp14">
+  <w:comment w:id="27" w:author="Avinash Billakurthi" w:date="2021-10-21T00:49:00Z" w:initials="AB">
+    <w:p>
+      <w:pPr>
+        <w:pStyle w:val="CommentText"/>
+      </w:pPr>
+      <w:r>
+        <w:rPr>
+          <w:rStyle w:val="CommentReference"/>
+        </w:rPr>
+        <w:annotationRef/>
+      </w:r>
+      <w:r>
+        <w:rPr>
+          <w:lang w:val="en-IN"/>
+        </w:rPr>
+        <w:t>Tobe process map must be updated</w:t>
+      </w:r>
+    </w:p>
+  </w:comment>
+</w:comments>
+</file>
+
+<file path=word/commentsExtended.xml><?xml version="1.0" encoding="utf-8"?>
+<w15:commentsEx xmlns:wpc="http://schemas.microsoft.com/office/word/2010/wordprocessingCanvas" xmlns:cx="http://schemas.microsoft.com/office/drawing/2014/chartex" xmlns:cx1="http://schemas.microsoft.com/office/drawing/2015/9/8/chartex" xmlns:cx2="http://schemas.microsoft.com/office/drawing/2015/10/21/chartex" xmlns:cx3="http://schemas.microsoft.com/office/drawing/2016/5/9/chartex" xmlns:cx4="http://schemas.microsoft.com/office/drawing/2016/5/10/chartex" xmlns:cx5="http://schemas.microsoft.com/office/drawing/2016/5/11/chartex" xmlns:cx6="http://schemas.microsoft.com/office/drawing/2016/5/12/chartex" xmlns:cx7="http://schemas.microsoft.com/office/drawing/2016/5/13/chartex" xmlns:cx8="http://schemas.microsoft.com/office/drawing/2016/5/14/chartex" xmlns:mc="http://schemas.openxmlformats.org/markup-compatibility/2006" xmlns:aink="http://schemas.microsoft.com/office/drawing/2016/ink" xmlns:am3d="http://schemas.microsoft.com/office/drawing/2017/model3d" xmlns:o="urn:schemas-microsoft-com:office:office" xmlns:r="http://schemas.openxmlformats.org/officeDocument/2006/relationships" xmlns:m="http://schemas.openxmlformats.org/officeDocument/2006/math" xmlns:v="urn:schemas-microsoft-com:vml" xmlns:wp14="http://schemas.microsoft.com/office/word/2010/wordprocessingDrawing" xmlns:wp="http://schemas.openxmlformats.org/drawingml/2006/wordprocessingDrawing" xmlns:w10="urn:schemas-microsoft-com:office:word" xmlns:w="http://schemas.openxmlformats.org/wordprocessingml/2006/main" xmlns:w14="http://schemas.microsoft.com/office/word/2010/wordml" xmlns:w15="http://schemas.microsoft.com/office/word/2012/wordml" xmlns:w16cex="http://schemas.microsoft.com/office/word/2018/wordml/cex" xmlns:w16cid="http://schemas.microsoft.com/office/word/2016/wordml/cid" xmlns:w16="http://schemas.microsoft.com/office/word/2018/wordml" xmlns:w16sdtdh="http://schemas.microsoft.com/office/word/2020/wordml/sdtdatahash" xmlns:w16se="http://schemas.microsoft.com/office/word/2015/wordml/symex" xmlns:wpg="http://schemas.microsoft.com/office/word/2010/wordprocessingGroup" xmlns:wpi="http://schemas.microsoft.com/office/word/2010/wordprocessingInk" xmlns:wne="http://schemas.microsoft.com/office/word/2006/wordml" xmlns:wps="http://schemas.microsoft.com/office/word/2010/wordprocessingShape" mc:Ignorable="w14 w15 w16se w16cid w16 w16cex w16sdtdh wp14">
+  <w15:commentEx w15:paraId="137FCEEE" w15:done="0"/>
+</w15:commentsEx>
+</file>
+
+<file path=word/commentsExtensible.xml><?xml version="1.0" encoding="utf-8"?>
+<w16cex:commentsExtensible xmlns:wpc="http://schemas.microsoft.com/office/word/2010/wordprocessingCanvas" xmlns:cx="http://schemas.microsoft.com/office/drawing/2014/chartex" xmlns:cx1="http://schemas.microsoft.com/office/drawing/2015/9/8/chartex" xmlns:cx2="http://schemas.microsoft.com/office/drawing/2015/10/21/chartex" xmlns:cx3="http://schemas.microsoft.com/office/drawing/2016/5/9/chartex" xmlns:cx4="http://schemas.microsoft.com/office/drawing/2016/5/10/chartex" xmlns:cx5="http://schemas.microsoft.com/office/drawing/2016/5/11/chartex" xmlns:cx6="http://schemas.microsoft.com/office/drawing/2016/5/12/chartex" xmlns:cx7="http://schemas.microsoft.com/office/drawing/2016/5/13/chartex" xmlns:cx8="http://schemas.microsoft.com/office/drawing/2016/5/14/chartex" xmlns:mc="http://schemas.openxmlformats.org/markup-compatibility/2006" xmlns:aink="http://schemas.microsoft.com/office/drawing/2016/ink" xmlns:am3d="http://schemas.microsoft.com/office/drawing/2017/model3d" xmlns:o="urn:schemas-microsoft-com:office:office" xmlns:r="http://schemas.openxmlformats.org/officeDocument/2006/relationships" xmlns:m="http://schemas.openxmlformats.org/officeDocument/2006/math" xmlns:v="urn:schemas-microsoft-com:vml" xmlns:wp14="http://schemas.microsoft.com/office/word/2010/wordprocessingDrawing" xmlns:wp="http://schemas.openxmlformats.org/drawingml/2006/wordprocessingDrawing" xmlns:w10="urn:schemas-microsoft-com:office:word" xmlns:w="http://schemas.openxmlformats.org/wordprocessingml/2006/main" xmlns:w14="http://schemas.microsoft.com/office/word/2010/wordml" xmlns:w15="http://schemas.microsoft.com/office/word/2012/wordml" xmlns:w16cex="http://schemas.microsoft.com/office/word/2018/wordml/cex" xmlns:w16cid="http://schemas.microsoft.com/office/word/2016/wordml/cid" xmlns:w16="http://schemas.microsoft.com/office/word/2018/wordml" xmlns:w16sdtdh="http://schemas.microsoft.com/office/word/2020/wordml/sdtdatahash" xmlns:w16se="http://schemas.microsoft.com/office/word/2015/wordml/symex" xmlns:wpg="http://schemas.microsoft.com/office/word/2010/wordprocessingGroup" xmlns:wpi="http://schemas.microsoft.com/office/word/2010/wordprocessingInk" xmlns:wne="http://schemas.microsoft.com/office/word/2006/wordml" xmlns:wps="http://schemas.microsoft.com/office/word/2010/wordprocessingShape" mc:Ignorable="w14 w15 w16se w16cid w16 w16cex w16sdtdh wp14">
+  <w16cex:commentExtensible w16cex:durableId="251B37A7" w16cex:dateUtc="2021-10-20T19:19:00Z"/>
+</w16cex:commentsExtensible>
+</file>
+
+<file path=word/commentsIds.xml><?xml version="1.0" encoding="utf-8"?>
+<w16cid:commentsIds xmlns:wpc="http://schemas.microsoft.com/office/word/2010/wordprocessingCanvas" xmlns:cx="http://schemas.microsoft.com/office/drawing/2014/chartex" xmlns:cx1="http://schemas.microsoft.com/office/drawing/2015/9/8/chartex" xmlns:cx2="http://schemas.microsoft.com/office/drawing/2015/10/21/chartex" xmlns:cx3="http://schemas.microsoft.com/office/drawing/2016/5/9/chartex" xmlns:cx4="http://schemas.microsoft.com/office/drawing/2016/5/10/chartex" xmlns:cx5="http://schemas.microsoft.com/office/drawing/2016/5/11/chartex" xmlns:cx6="http://schemas.microsoft.com/office/drawing/2016/5/12/chartex" xmlns:cx7="http://schemas.microsoft.com/office/drawing/2016/5/13/chartex" xmlns:cx8="http://schemas.microsoft.com/office/drawing/2016/5/14/chartex" xmlns:mc="http://schemas.openxmlformats.org/markup-compatibility/2006" xmlns:aink="http://schemas.microsoft.com/office/drawing/2016/ink" xmlns:am3d="http://schemas.microsoft.com/office/drawing/2017/model3d" xmlns:o="urn:schemas-microsoft-com:office:office" xmlns:r="http://schemas.openxmlformats.org/officeDocument/2006/relationships" xmlns:m="http://schemas.openxmlformats.org/officeDocument/2006/math" xmlns:v="urn:schemas-microsoft-com:vml" xmlns:wp14="http://schemas.microsoft.com/office/word/2010/wordprocessingDrawing" xmlns:wp="http://schemas.openxmlformats.org/drawingml/2006/wordprocessingDrawing" xmlns:w10="urn:schemas-microsoft-com:office:word" xmlns:w="http://schemas.openxmlformats.org/wordprocessingml/2006/main" xmlns:w14="http://schemas.microsoft.com/office/word/2010/wordml" xmlns:w15="http://schemas.microsoft.com/office/word/2012/wordml" xmlns:w16cex="http://schemas.microsoft.com/office/word/2018/wordml/cex" xmlns:w16cid="http://schemas.microsoft.com/office/word/2016/wordml/cid" xmlns:w16="http://schemas.microsoft.com/office/word/2018/wordml" xmlns:w16sdtdh="http://schemas.microsoft.com/office/word/2020/wordml/sdtdatahash" xmlns:w16se="http://schemas.microsoft.com/office/word/2015/wordml/symex" xmlns:wpg="http://schemas.microsoft.com/office/word/2010/wordprocessingGroup" xmlns:wpi="http://schemas.microsoft.com/office/word/2010/wordprocessingInk" xmlns:wne="http://schemas.microsoft.com/office/word/2006/wordml" xmlns:wps="http://schemas.microsoft.com/office/word/2010/wordprocessingShape" mc:Ignorable="w14 w15 w16se w16cid w16 w16cex w16sdtdh wp14">
+  <w16cid:commentId w16cid:paraId="137FCEEE" w16cid:durableId="251B37A7"/>
+</w16cid:commentsIds>
 </file>
 
 <file path=word/endnotes.xml><?xml version="1.0" encoding="utf-8"?>
@@ -12310,6 +12366,14 @@
   </w:num>
   <w:numIdMacAtCleanup w:val="9"/>
 </w:numbering>
+</file>
+
+<file path=word/people.xml><?xml version="1.0" encoding="utf-8"?>
+<w15:people xmlns:wpc="http://schemas.microsoft.com/office/word/2010/wordprocessingCanvas" xmlns:cx="http://schemas.microsoft.com/office/drawing/2014/chartex" xmlns:cx1="http://schemas.microsoft.com/office/drawing/2015/9/8/chartex" xmlns:cx2="http://schemas.microsoft.com/office/drawing/2015/10/21/chartex" xmlns:cx3="http://schemas.microsoft.com/office/drawing/2016/5/9/chartex" xmlns:cx4="http://schemas.microsoft.com/office/drawing/2016/5/10/chartex" xmlns:cx5="http://schemas.microsoft.com/office/drawing/2016/5/11/chartex" xmlns:cx6="http://schemas.microsoft.com/office/drawing/2016/5/12/chartex" xmlns:cx7="http://schemas.microsoft.com/office/drawing/2016/5/13/chartex" xmlns:cx8="http://schemas.microsoft.com/office/drawing/2016/5/14/chartex" xmlns:mc="http://schemas.openxmlformats.org/markup-compatibility/2006" xmlns:aink="http://schemas.microsoft.com/office/drawing/2016/ink" xmlns:am3d="http://schemas.microsoft.com/office/drawing/2017/model3d" xmlns:o="urn:schemas-microsoft-com:office:office" xmlns:r="http://schemas.openxmlformats.org/officeDocument/2006/relationships" xmlns:m="http://schemas.openxmlformats.org/officeDocument/2006/math" xmlns:v="urn:schemas-microsoft-com:vml" xmlns:wp14="http://schemas.microsoft.com/office/word/2010/wordprocessingDrawing" xmlns:wp="http://schemas.openxmlformats.org/drawingml/2006/wordprocessingDrawing" xmlns:w10="urn:schemas-microsoft-com:office:word" xmlns:w="http://schemas.openxmlformats.org/wordprocessingml/2006/main" xmlns:w14="http://schemas.microsoft.com/office/word/2010/wordml" xmlns:w15="http://schemas.microsoft.com/office/word/2012/wordml" xmlns:w16cex="http://schemas.microsoft.com/office/word/2018/wordml/cex" xmlns:w16cid="http://schemas.microsoft.com/office/word/2016/wordml/cid" xmlns:w16="http://schemas.microsoft.com/office/word/2018/wordml" xmlns:w16sdtdh="http://schemas.microsoft.com/office/word/2020/wordml/sdtdatahash" xmlns:w16se="http://schemas.microsoft.com/office/word/2015/wordml/symex" xmlns:wpg="http://schemas.microsoft.com/office/word/2010/wordprocessingGroup" xmlns:wpi="http://schemas.microsoft.com/office/word/2010/wordprocessingInk" xmlns:wne="http://schemas.microsoft.com/office/word/2006/wordml" xmlns:wps="http://schemas.microsoft.com/office/word/2010/wordprocessingShape" mc:Ignorable="w14 w15 w16se w16cid w16 w16cex w16sdtdh wp14">
+  <w15:person w15:author="Avinash Billakurthi">
+    <w15:presenceInfo w15:providerId="None" w15:userId="Avinash Billakurthi"/>
+  </w15:person>
+</w15:people>
 </file>
 
 <file path=word/styles.xml><?xml version="1.0" encoding="utf-8"?>

</xml_diff>